<commit_message>
Doc: compelete the requirement Doc for iter2
</commit_message>
<xml_diff>
--- a/Doc/迭代二/迭代二需求规格说明.docx
+++ b/Doc/迭代二/迭代二需求规格说明.docx
@@ -4453,7 +4453,7 @@
         <w:spacing w:after="160" w:line="259" w:lineRule="auto"/>
         <w:jc w:val="left"/>
         <w:rPr>
-          <w:rFonts w:cs="Times New Roman" w:hint="eastAsia"/>
+          <w:rFonts w:cs="Times New Roman"/>
           <w:kern w:val="0"/>
           <w:sz w:val="22"/>
         </w:rPr>
@@ -5239,8 +5239,6 @@
       <w:r>
         <w:t xml:space="preserve"> </w:t>
       </w:r>
-      <w:bookmarkStart w:id="18" w:name="_GoBack"/>
-      <w:bookmarkEnd w:id="18"/>
       <w:r>
         <w:t>GitHub</w:t>
       </w:r>
@@ -5720,7 +5718,7 @@
         <w:spacing w:after="160" w:line="259" w:lineRule="auto"/>
         <w:jc w:val="left"/>
         <w:rPr>
-          <w:rFonts w:cs="Times New Roman"/>
+          <w:rFonts w:cs="Times New Roman" w:hint="eastAsia"/>
           <w:kern w:val="0"/>
           <w:sz w:val="22"/>
         </w:rPr>
@@ -5773,6 +5771,142 @@
           <w:sz w:val="22"/>
         </w:rPr>
         <w:t>。</w:t>
+      </w:r>
+      <w:r>
+        <w:rPr>
+          <w:rFonts w:cs="Times New Roman" w:hint="eastAsia"/>
+          <w:kern w:val="0"/>
+          <w:sz w:val="22"/>
+        </w:rPr>
+        <w:t>包括</w:t>
+      </w:r>
+      <w:r>
+        <w:rPr>
+          <w:rFonts w:cs="Times New Roman"/>
+          <w:kern w:val="0"/>
+          <w:sz w:val="22"/>
+        </w:rPr>
+        <w:t>展现用户能力的雷达图</w:t>
+      </w:r>
+    </w:p>
+    <w:p>
+      <w:pPr>
+        <w:widowControl/>
+        <w:spacing w:after="160" w:line="259" w:lineRule="auto"/>
+        <w:jc w:val="left"/>
+        <w:rPr>
+          <w:rFonts w:cs="Times New Roman"/>
+          <w:kern w:val="0"/>
+          <w:sz w:val="22"/>
+        </w:rPr>
+      </w:pPr>
+      <w:r>
+        <w:rPr>
+          <w:rFonts w:cs="Times New Roman"/>
+          <w:kern w:val="0"/>
+          <w:sz w:val="22"/>
+        </w:rPr>
+        <w:tab/>
+      </w:r>
+      <w:r>
+        <w:rPr>
+          <w:rFonts w:cs="Times New Roman" w:hint="eastAsia"/>
+          <w:kern w:val="0"/>
+          <w:sz w:val="22"/>
+        </w:rPr>
+        <w:t>刺激</w:t>
+      </w:r>
+      <w:r>
+        <w:rPr>
+          <w:rFonts w:cs="Times New Roman"/>
+          <w:kern w:val="0"/>
+          <w:sz w:val="22"/>
+        </w:rPr>
+        <w:t>：用户</w:t>
+      </w:r>
+      <w:r>
+        <w:rPr>
+          <w:rFonts w:cs="Times New Roman" w:hint="eastAsia"/>
+          <w:kern w:val="0"/>
+          <w:sz w:val="22"/>
+        </w:rPr>
+        <w:t>在</w:t>
+      </w:r>
+      <w:r>
+        <w:rPr>
+          <w:rFonts w:cs="Times New Roman"/>
+          <w:kern w:val="0"/>
+          <w:sz w:val="22"/>
+        </w:rPr>
+        <w:t>github用户信息列表中选择两位用户进行对比</w:t>
+      </w:r>
+    </w:p>
+    <w:p>
+      <w:pPr>
+        <w:widowControl/>
+        <w:spacing w:after="160" w:line="259" w:lineRule="auto"/>
+        <w:jc w:val="left"/>
+        <w:rPr>
+          <w:rFonts w:cs="Times New Roman" w:hint="eastAsia"/>
+          <w:kern w:val="0"/>
+          <w:sz w:val="22"/>
+        </w:rPr>
+      </w:pPr>
+      <w:r>
+        <w:rPr>
+          <w:rFonts w:cs="Times New Roman"/>
+          <w:kern w:val="0"/>
+          <w:sz w:val="22"/>
+        </w:rPr>
+        <w:tab/>
+      </w:r>
+      <w:r>
+        <w:rPr>
+          <w:rFonts w:cs="Times New Roman" w:hint="eastAsia"/>
+          <w:kern w:val="0"/>
+          <w:sz w:val="22"/>
+        </w:rPr>
+        <w:t>响应：</w:t>
+      </w:r>
+      <w:r>
+        <w:rPr>
+          <w:rFonts w:cs="Times New Roman"/>
+          <w:kern w:val="0"/>
+          <w:sz w:val="22"/>
+        </w:rPr>
+        <w:t>系统显示两位用户各个参数信息</w:t>
+      </w:r>
+      <w:r>
+        <w:rPr>
+          <w:rFonts w:cs="Times New Roman" w:hint="eastAsia"/>
+          <w:kern w:val="0"/>
+          <w:sz w:val="22"/>
+        </w:rPr>
+        <w:t>对比</w:t>
+      </w:r>
+      <w:r>
+        <w:rPr>
+          <w:rFonts w:cs="Times New Roman"/>
+          <w:kern w:val="0"/>
+          <w:sz w:val="22"/>
+        </w:rPr>
+        <w:t>的表格</w:t>
+      </w:r>
+      <w:r>
+        <w:rPr>
+          <w:rFonts w:cs="Times New Roman" w:hint="eastAsia"/>
+          <w:kern w:val="0"/>
+          <w:sz w:val="22"/>
+        </w:rPr>
+        <w:t>和</w:t>
+      </w:r>
+      <w:r>
+        <w:rPr>
+          <w:rFonts w:cs="Times New Roman"/>
+          <w:kern w:val="0"/>
+          <w:sz w:val="22"/>
+        </w:rPr>
+        <w:t>对比的雷达图</w:t>
       </w:r>
     </w:p>
     <w:p>
@@ -6338,6 +6472,7 @@
             <w:tcW w:w="4148" w:type="dxa"/>
             <w:tcBorders>
               <w:top w:val="nil"/>
+              <w:bottom w:val="nil"/>
             </w:tcBorders>
           </w:tcPr>
           <w:p>
@@ -6382,6 +6517,7 @@
             <w:tcW w:w="4148" w:type="dxa"/>
             <w:tcBorders>
               <w:top w:val="nil"/>
+              <w:bottom w:val="nil"/>
             </w:tcBorders>
           </w:tcPr>
           <w:p>
@@ -6473,7 +6609,16 @@
                 <w:sz w:val="21"/>
                 <w:szCs w:val="21"/>
               </w:rPr>
-              <w:t>的项目</w:t>
+              <w:t>的项</w:t>
+            </w:r>
+            <w:r>
+              <w:rPr>
+                <w:rFonts w:cs="Times New Roman"/>
+                <w:sz w:val="21"/>
+                <w:szCs w:val="21"/>
+              </w:rPr>
+              <w:lastRenderedPageBreak/>
+              <w:t>目</w:t>
             </w:r>
             <w:r>
               <w:rPr>
@@ -6514,6 +6659,168 @@
                 <w:szCs w:val="21"/>
               </w:rPr>
               <w:t>。</w:t>
+            </w:r>
+          </w:p>
+        </w:tc>
+      </w:tr>
+      <w:tr>
+        <w:tc>
+          <w:tcPr>
+            <w:tcW w:w="4148" w:type="dxa"/>
+            <w:tcBorders>
+              <w:top w:val="single" w:sz="4" w:space="0" w:color="auto"/>
+              <w:bottom w:val="single" w:sz="4" w:space="0" w:color="auto"/>
+            </w:tcBorders>
+          </w:tcPr>
+          <w:p>
+            <w:pPr>
+              <w:widowControl/>
+              <w:spacing w:after="160" w:line="259" w:lineRule="auto"/>
+              <w:jc w:val="left"/>
+              <w:rPr>
+                <w:rFonts w:cs="Times New Roman" w:hint="eastAsia"/>
+                <w:szCs w:val="21"/>
+              </w:rPr>
+            </w:pPr>
+            <w:r>
+              <w:rPr>
+                <w:rFonts w:cs="Times New Roman" w:hint="eastAsia"/>
+                <w:szCs w:val="21"/>
+              </w:rPr>
+              <w:lastRenderedPageBreak/>
+              <w:t>G</w:t>
+            </w:r>
+            <w:r>
+              <w:rPr>
+                <w:rFonts w:cs="Times New Roman"/>
+                <w:szCs w:val="21"/>
+              </w:rPr>
+              <w:t>itusers.compare</w:t>
+            </w:r>
+          </w:p>
+        </w:tc>
+        <w:tc>
+          <w:tcPr>
+            <w:tcW w:w="4148" w:type="dxa"/>
+            <w:tcBorders>
+              <w:top w:val="single" w:sz="4" w:space="0" w:color="auto"/>
+              <w:bottom w:val="single" w:sz="4" w:space="0" w:color="auto"/>
+            </w:tcBorders>
+          </w:tcPr>
+          <w:p>
+            <w:pPr>
+              <w:widowControl/>
+              <w:spacing w:after="160" w:line="259" w:lineRule="auto"/>
+              <w:jc w:val="left"/>
+              <w:rPr>
+                <w:rFonts w:cs="Times New Roman" w:hint="eastAsia"/>
+                <w:szCs w:val="21"/>
+              </w:rPr>
+            </w:pPr>
+            <w:r>
+              <w:rPr>
+                <w:rFonts w:cs="Times New Roman" w:hint="eastAsia"/>
+                <w:szCs w:val="21"/>
+              </w:rPr>
+              <w:t>系统</w:t>
+            </w:r>
+            <w:r>
+              <w:rPr>
+                <w:rFonts w:cs="Times New Roman"/>
+                <w:szCs w:val="21"/>
+              </w:rPr>
+              <w:t>允许用户选择两个</w:t>
+            </w:r>
+            <w:r>
+              <w:rPr>
+                <w:rFonts w:cs="Times New Roman" w:hint="eastAsia"/>
+                <w:szCs w:val="21"/>
+              </w:rPr>
+              <w:t>github用户进行</w:t>
+            </w:r>
+            <w:r>
+              <w:rPr>
+                <w:rFonts w:cs="Times New Roman"/>
+                <w:szCs w:val="21"/>
+              </w:rPr>
+              <w:t>对比</w:t>
+            </w:r>
+          </w:p>
+        </w:tc>
+      </w:tr>
+      <w:tr>
+        <w:tc>
+          <w:tcPr>
+            <w:tcW w:w="4148" w:type="dxa"/>
+            <w:tcBorders>
+              <w:top w:val="single" w:sz="4" w:space="0" w:color="auto"/>
+              <w:bottom w:val="single" w:sz="4" w:space="0" w:color="auto"/>
+            </w:tcBorders>
+          </w:tcPr>
+          <w:p>
+            <w:pPr>
+              <w:widowControl/>
+              <w:spacing w:after="160" w:line="259" w:lineRule="auto"/>
+              <w:jc w:val="left"/>
+              <w:rPr>
+                <w:rFonts w:cs="Times New Roman" w:hint="eastAsia"/>
+                <w:szCs w:val="21"/>
+              </w:rPr>
+            </w:pPr>
+            <w:r>
+              <w:rPr>
+                <w:rFonts w:cs="Times New Roman"/>
+                <w:szCs w:val="21"/>
+              </w:rPr>
+              <w:t>Gitusers.compare.show</w:t>
+            </w:r>
+          </w:p>
+        </w:tc>
+        <w:tc>
+          <w:tcPr>
+            <w:tcW w:w="4148" w:type="dxa"/>
+            <w:tcBorders>
+              <w:top w:val="single" w:sz="4" w:space="0" w:color="auto"/>
+              <w:bottom w:val="single" w:sz="4" w:space="0" w:color="auto"/>
+            </w:tcBorders>
+          </w:tcPr>
+          <w:p>
+            <w:pPr>
+              <w:widowControl/>
+              <w:spacing w:after="160" w:line="259" w:lineRule="auto"/>
+              <w:jc w:val="left"/>
+              <w:rPr>
+                <w:rFonts w:cs="Times New Roman" w:hint="eastAsia"/>
+                <w:szCs w:val="21"/>
+              </w:rPr>
+            </w:pPr>
+            <w:r>
+              <w:rPr>
+                <w:rFonts w:cs="Times New Roman" w:hint="eastAsia"/>
+                <w:szCs w:val="21"/>
+              </w:rPr>
+              <w:t>用户</w:t>
+            </w:r>
+            <w:r>
+              <w:rPr>
+                <w:rFonts w:cs="Times New Roman"/>
+                <w:szCs w:val="21"/>
+              </w:rPr>
+              <w:t>选择两个</w:t>
+            </w:r>
+            <w:r>
+              <w:rPr>
+                <w:rFonts w:cs="Times New Roman" w:hint="eastAsia"/>
+                <w:szCs w:val="21"/>
+              </w:rPr>
+              <w:t>github用户</w:t>
+            </w:r>
+            <w:r>
+              <w:rPr>
+                <w:rFonts w:cs="Times New Roman"/>
+                <w:szCs w:val="21"/>
+              </w:rPr>
+              <w:t>进行对比后，系统显示两位用户参数的对比表格和对比的能力雷达图</w:t>
             </w:r>
           </w:p>
         </w:tc>
@@ -6525,7 +6832,7 @@
         <w:pStyle w:val="4"/>
         <w:ind w:firstLine="420"/>
       </w:pPr>
-      <w:bookmarkStart w:id="19" w:name="_Toc445634988"/>
+      <w:bookmarkStart w:id="18" w:name="_Toc445634988"/>
       <w:r>
         <w:rPr>
           <w:rFonts w:hint="eastAsia"/>
@@ -6565,7 +6872,7 @@
         </w:rPr>
         <w:t>仓库信息查询</w:t>
       </w:r>
-      <w:bookmarkEnd w:id="19"/>
+      <w:bookmarkEnd w:id="18"/>
     </w:p>
     <w:p>
       <w:pPr>
@@ -6730,6 +7037,11 @@
       </w:r>
     </w:p>
     <w:p>
+      <w:pPr>
+        <w:rPr>
+          <w:rFonts w:hint="eastAsia"/>
+        </w:rPr>
+      </w:pPr>
       <w:r>
         <w:tab/>
       </w:r>
@@ -6738,6 +7050,82 @@
           <w:rFonts w:hint="eastAsia"/>
         </w:rPr>
         <w:t>响应：系统显示该仓库的具体信息</w:t>
+      </w:r>
+      <w:r>
+        <w:rPr>
+          <w:rFonts w:hint="eastAsia"/>
+        </w:rPr>
+        <w:t>，</w:t>
+      </w:r>
+      <w:r>
+        <w:t>包括仓库</w:t>
+      </w:r>
+      <w:r>
+        <w:rPr>
+          <w:rFonts w:hint="eastAsia"/>
+        </w:rPr>
+        <w:t>各个</w:t>
+      </w:r>
+      <w:r>
+        <w:t>属性的雷达图</w:t>
+      </w:r>
+    </w:p>
+    <w:p>
+      <w:r>
+        <w:tab/>
+      </w:r>
+      <w:r>
+        <w:rPr>
+          <w:rFonts w:hint="eastAsia"/>
+        </w:rPr>
+        <w:t>刺激</w:t>
+      </w:r>
+      <w:r>
+        <w:t>：</w:t>
+      </w:r>
+      <w:r>
+        <w:rPr>
+          <w:rFonts w:hint="eastAsia"/>
+        </w:rPr>
+        <w:t>用户</w:t>
+      </w:r>
+      <w:r>
+        <w:t>选择两个仓库进行对比</w:t>
+      </w:r>
+    </w:p>
+    <w:p>
+      <w:pPr>
+        <w:rPr>
+          <w:rFonts w:hint="eastAsia"/>
+        </w:rPr>
+      </w:pPr>
+      <w:r>
+        <w:rPr>
+          <w:rFonts w:hint="eastAsia"/>
+        </w:rPr>
+        <w:lastRenderedPageBreak/>
+        <w:t>响应</w:t>
+      </w:r>
+      <w:r>
+        <w:t>：系统显示两个仓库参数属性</w:t>
+      </w:r>
+      <w:r>
+        <w:rPr>
+          <w:rFonts w:hint="eastAsia"/>
+        </w:rPr>
+        <w:t>对比</w:t>
+      </w:r>
+      <w:r>
+        <w:t>的表格</w:t>
+      </w:r>
+      <w:r>
+        <w:rPr>
+          <w:rFonts w:hint="eastAsia"/>
+        </w:rPr>
+        <w:t>和</w:t>
+      </w:r>
+      <w:r>
+        <w:t>对比的雷达图</w:t>
       </w:r>
     </w:p>
     <w:p>
@@ -7016,14 +7404,7 @@
               <w:rPr>
                 <w:rFonts w:hint="eastAsia"/>
               </w:rPr>
-              <w:t>系统要能展示单个项目的基本信息，包括：</w:t>
-            </w:r>
-            <w:r>
-              <w:rPr>
-                <w:rFonts w:hint="eastAsia"/>
-              </w:rPr>
-              <w:lastRenderedPageBreak/>
-              <w:t>项目语言、所有者</w:t>
+              <w:t>系统要能展示单个项目的基本信息，包括：项目语言、所有者</w:t>
             </w:r>
             <w:r>
               <w:rPr>
@@ -7081,7 +7462,6 @@
               <w:rPr>
                 <w:rFonts w:hint="eastAsia"/>
               </w:rPr>
-              <w:lastRenderedPageBreak/>
               <w:t>Repo</w:t>
             </w:r>
             <w:r>
@@ -7300,7 +7680,14 @@
               <w:rPr>
                 <w:rFonts w:hint="eastAsia"/>
               </w:rPr>
-              <w:t>系统要能显示单个项目的所有fork项目，并提供查看该fork项目的仓库信息的入口</w:t>
+              <w:t>系统要能显示单个项目的所有fork项目，</w:t>
+            </w:r>
+            <w:r>
+              <w:rPr>
+                <w:rFonts w:hint="eastAsia"/>
+              </w:rPr>
+              <w:lastRenderedPageBreak/>
+              <w:t>并提供查看该fork项目的仓库信息的入口</w:t>
             </w:r>
           </w:p>
         </w:tc>
@@ -7316,6 +7703,7 @@
           </w:tcPr>
           <w:p>
             <w:r>
+              <w:lastRenderedPageBreak/>
               <w:t>Repository. show. commit</w:t>
             </w:r>
           </w:p>
@@ -7344,6 +7732,7 @@
             <w:tcW w:w="4148" w:type="dxa"/>
             <w:tcBorders>
               <w:top w:val="nil"/>
+              <w:bottom w:val="single" w:sz="4" w:space="0" w:color="auto"/>
             </w:tcBorders>
           </w:tcPr>
           <w:p>
@@ -7378,6 +7767,7 @@
             <w:tcW w:w="4148" w:type="dxa"/>
             <w:tcBorders>
               <w:top w:val="nil"/>
+              <w:bottom w:val="single" w:sz="4" w:space="0" w:color="auto"/>
             </w:tcBorders>
           </w:tcPr>
           <w:p>
@@ -7386,6 +7776,140 @@
                 <w:rFonts w:hint="eastAsia"/>
               </w:rPr>
               <w:t>系统要能显示单个项目的所有issue编号及其内容</w:t>
+            </w:r>
+          </w:p>
+        </w:tc>
+      </w:tr>
+      <w:tr>
+        <w:tc>
+          <w:tcPr>
+            <w:tcW w:w="4148" w:type="dxa"/>
+            <w:tcBorders>
+              <w:top w:val="single" w:sz="4" w:space="0" w:color="auto"/>
+              <w:bottom w:val="single" w:sz="4" w:space="0" w:color="auto"/>
+            </w:tcBorders>
+          </w:tcPr>
+          <w:p>
+            <w:pPr>
+              <w:rPr>
+                <w:rFonts w:hint="eastAsia"/>
+              </w:rPr>
+            </w:pPr>
+            <w:r>
+              <w:rPr>
+                <w:rFonts w:hint="eastAsia"/>
+              </w:rPr>
+              <w:t>R</w:t>
+            </w:r>
+            <w:r>
+              <w:t>epository.compare</w:t>
+            </w:r>
+          </w:p>
+        </w:tc>
+        <w:tc>
+          <w:tcPr>
+            <w:tcW w:w="4148" w:type="dxa"/>
+            <w:tcBorders>
+              <w:top w:val="single" w:sz="4" w:space="0" w:color="auto"/>
+              <w:bottom w:val="single" w:sz="4" w:space="0" w:color="auto"/>
+            </w:tcBorders>
+          </w:tcPr>
+          <w:p>
+            <w:pPr>
+              <w:rPr>
+                <w:rFonts w:hint="eastAsia"/>
+              </w:rPr>
+            </w:pPr>
+            <w:r>
+              <w:rPr>
+                <w:rFonts w:hint="eastAsia"/>
+              </w:rPr>
+              <w:t>系统</w:t>
+            </w:r>
+            <w:r>
+              <w:t>允许</w:t>
+            </w:r>
+            <w:r>
+              <w:rPr>
+                <w:rFonts w:hint="eastAsia"/>
+              </w:rPr>
+              <w:t>用户</w:t>
+            </w:r>
+            <w:r>
+              <w:t>在仓库信息列表</w:t>
+            </w:r>
+            <w:r>
+              <w:rPr>
+                <w:rFonts w:hint="eastAsia"/>
+              </w:rPr>
+              <w:t>选择</w:t>
+            </w:r>
+            <w:r>
+              <w:t>两个仓库进行对比</w:t>
+            </w:r>
+          </w:p>
+        </w:tc>
+      </w:tr>
+      <w:tr>
+        <w:tc>
+          <w:tcPr>
+            <w:tcW w:w="4148" w:type="dxa"/>
+            <w:tcBorders>
+              <w:top w:val="single" w:sz="4" w:space="0" w:color="auto"/>
+              <w:bottom w:val="single" w:sz="4" w:space="0" w:color="auto"/>
+            </w:tcBorders>
+          </w:tcPr>
+          <w:p>
+            <w:pPr>
+              <w:rPr>
+                <w:rFonts w:hint="eastAsia"/>
+              </w:rPr>
+            </w:pPr>
+            <w:r>
+              <w:t>Repository.compare.show</w:t>
+            </w:r>
+          </w:p>
+        </w:tc>
+        <w:tc>
+          <w:tcPr>
+            <w:tcW w:w="4148" w:type="dxa"/>
+            <w:tcBorders>
+              <w:top w:val="single" w:sz="4" w:space="0" w:color="auto"/>
+              <w:bottom w:val="single" w:sz="4" w:space="0" w:color="auto"/>
+            </w:tcBorders>
+          </w:tcPr>
+          <w:p>
+            <w:pPr>
+              <w:rPr>
+                <w:rFonts w:hint="eastAsia"/>
+              </w:rPr>
+            </w:pPr>
+            <w:r>
+              <w:rPr>
+                <w:rFonts w:hint="eastAsia"/>
+              </w:rPr>
+              <w:t>用户</w:t>
+            </w:r>
+            <w:r>
+              <w:t>选中两个仓库进行对比后，系统显示</w:t>
+            </w:r>
+            <w:r>
+              <w:rPr>
+                <w:rFonts w:hint="eastAsia"/>
+              </w:rPr>
+              <w:t>两个</w:t>
+            </w:r>
+            <w:r>
+              <w:t>仓库</w:t>
+            </w:r>
+            <w:r>
+              <w:rPr>
+                <w:rFonts w:hint="eastAsia"/>
+              </w:rPr>
+              <w:t>参数</w:t>
+            </w:r>
+            <w:r>
+              <w:t>属性对比的表格和对比的雷达图。</w:t>
             </w:r>
           </w:p>
         </w:tc>
@@ -7395,7 +7919,9 @@
       <w:pPr>
         <w:pStyle w:val="4"/>
       </w:pPr>
-      <w:bookmarkStart w:id="20" w:name="_Toc445634989"/>
+      <w:bookmarkStart w:id="19" w:name="_Toc445634989"/>
+      <w:bookmarkStart w:id="20" w:name="_GoBack"/>
+      <w:bookmarkEnd w:id="20"/>
       <w:r>
         <w:rPr>
           <w:rFonts w:hint="eastAsia"/>
@@ -7414,7 +7940,7 @@
       <w:r>
         <w:t>信息统计</w:t>
       </w:r>
-      <w:bookmarkEnd w:id="20"/>
+      <w:bookmarkEnd w:id="19"/>
     </w:p>
     <w:p>
       <w:r>
@@ -7432,7 +7958,6 @@
         <w:rPr>
           <w:rFonts w:hint="eastAsia"/>
         </w:rPr>
-        <w:lastRenderedPageBreak/>
         <w:t>用户</w:t>
       </w:r>
       <w:r>
@@ -7449,11 +7974,6 @@
       </w:r>
     </w:p>
     <w:p>
-      <w:pPr>
-        <w:rPr>
-          <w:rFonts w:hint="eastAsia"/>
-        </w:rPr>
-      </w:pPr>
       <w:r>
         <w:rPr>
           <w:rFonts w:hint="eastAsia"/>
@@ -7511,11 +8031,6 @@
       </w:r>
     </w:p>
     <w:p>
-      <w:pPr>
-        <w:rPr>
-          <w:rFonts w:hint="eastAsia"/>
-        </w:rPr>
-      </w:pPr>
       <w:r>
         <w:rPr>
           <w:rFonts w:hint="eastAsia"/>
@@ -7616,6 +8131,7 @@
         <w:rPr>
           <w:rFonts w:hint="eastAsia"/>
         </w:rPr>
+        <w:lastRenderedPageBreak/>
         <w:t>3.2.3.3相关功能</w:t>
       </w:r>
       <w:r>
@@ -7646,11 +8162,6 @@
             </w:tcBorders>
           </w:tcPr>
           <w:p>
-            <w:pPr>
-              <w:rPr>
-                <w:rFonts w:hint="eastAsia"/>
-              </w:rPr>
-            </w:pPr>
             <w:r>
               <w:rPr>
                 <w:rFonts w:hint="eastAsia"/>
@@ -7670,11 +8181,6 @@
             </w:tcBorders>
           </w:tcPr>
           <w:p>
-            <w:pPr>
-              <w:rPr>
-                <w:rFonts w:hint="eastAsia"/>
-              </w:rPr>
-            </w:pPr>
             <w:r>
               <w:rPr>
                 <w:rFonts w:hint="eastAsia"/>
@@ -7706,11 +8212,6 @@
             </w:tcBorders>
           </w:tcPr>
           <w:p>
-            <w:pPr>
-              <w:rPr>
-                <w:rFonts w:hint="eastAsia"/>
-              </w:rPr>
-            </w:pPr>
             <w:r>
               <w:t>UserStatistic.showKinds</w:t>
             </w:r>
@@ -7725,11 +8226,6 @@
             </w:tcBorders>
           </w:tcPr>
           <w:p>
-            <w:pPr>
-              <w:rPr>
-                <w:rFonts w:hint="eastAsia"/>
-              </w:rPr>
-            </w:pPr>
             <w:r>
               <w:rPr>
                 <w:rFonts w:hint="eastAsia"/>
@@ -7761,13 +8257,7 @@
               <w:rPr>
                 <w:rFonts w:hint="eastAsia"/>
               </w:rPr>
-              <w:t>参见</w:t>
-            </w:r>
-            <w:r>
-              <w:rPr>
-                <w:rFonts w:hint="eastAsia"/>
-              </w:rPr>
-              <w:t>UserStatistic.show</w:t>
+              <w:t>参见UserStatistic.show</w:t>
             </w:r>
             <w:r>
               <w:t>Specific</w:t>
@@ -7784,11 +8274,6 @@
             </w:tcBorders>
           </w:tcPr>
           <w:p>
-            <w:pPr>
-              <w:rPr>
-                <w:rFonts w:hint="eastAsia"/>
-              </w:rPr>
-            </w:pPr>
             <w:r>
               <w:rPr>
                 <w:rFonts w:hint="eastAsia"/>
@@ -7808,11 +8293,6 @@
             </w:tcBorders>
           </w:tcPr>
           <w:p>
-            <w:pPr>
-              <w:rPr>
-                <w:rFonts w:hint="eastAsia"/>
-              </w:rPr>
-            </w:pPr>
             <w:r>
               <w:rPr>
                 <w:rFonts w:hint="eastAsia"/>
@@ -7844,11 +8324,6 @@
             </w:tcBorders>
           </w:tcPr>
           <w:p>
-            <w:pPr>
-              <w:rPr>
-                <w:rFonts w:hint="eastAsia"/>
-              </w:rPr>
-            </w:pPr>
             <w:r>
               <w:rPr>
                 <w:rFonts w:hint="eastAsia"/>
@@ -7869,11 +8344,6 @@
             </w:tcBorders>
           </w:tcPr>
           <w:p>
-            <w:pPr>
-              <w:rPr>
-                <w:rFonts w:hint="eastAsia"/>
-              </w:rPr>
-            </w:pPr>
             <w:r>
               <w:rPr>
                 <w:rFonts w:hint="eastAsia"/>
@@ -7905,11 +8375,6 @@
             </w:tcBorders>
           </w:tcPr>
           <w:p>
-            <w:pPr>
-              <w:rPr>
-                <w:rFonts w:hint="eastAsia"/>
-              </w:rPr>
-            </w:pPr>
             <w:r>
               <w:rPr>
                 <w:rFonts w:hint="eastAsia"/>
@@ -7917,10 +8382,7 @@
               <w:t>U</w:t>
             </w:r>
             <w:r>
-              <w:t>serStatistic.showSpecific.</w:t>
-            </w:r>
-            <w:r>
-              <w:t>comUserNum</w:t>
+              <w:t>serStatistic.showSpecific.comUserNum</w:t>
             </w:r>
           </w:p>
         </w:tc>
@@ -7933,11 +8395,6 @@
             </w:tcBorders>
           </w:tcPr>
           <w:p>
-            <w:pPr>
-              <w:rPr>
-                <w:rFonts w:hint="eastAsia"/>
-              </w:rPr>
-            </w:pPr>
             <w:r>
               <w:rPr>
                 <w:rFonts w:hint="eastAsia"/>
@@ -7978,11 +8435,6 @@
             </w:tcBorders>
           </w:tcPr>
           <w:p>
-            <w:pPr>
-              <w:rPr>
-                <w:rFonts w:hint="eastAsia"/>
-              </w:rPr>
-            </w:pPr>
             <w:r>
               <w:rPr>
                 <w:rFonts w:hint="eastAsia"/>
@@ -8006,11 +8458,6 @@
             </w:tcBorders>
           </w:tcPr>
           <w:p>
-            <w:pPr>
-              <w:rPr>
-                <w:rFonts w:hint="eastAsia"/>
-              </w:rPr>
-            </w:pPr>
             <w:r>
               <w:rPr>
                 <w:rFonts w:hint="eastAsia"/>
@@ -8033,11 +8480,6 @@
             </w:tcBorders>
           </w:tcPr>
           <w:p>
-            <w:pPr>
-              <w:rPr>
-                <w:rFonts w:hint="eastAsia"/>
-              </w:rPr>
-            </w:pPr>
             <w:r>
               <w:rPr>
                 <w:rFonts w:hint="eastAsia"/>
@@ -8045,10 +8487,7 @@
               <w:t>U</w:t>
             </w:r>
             <w:r>
-              <w:t>serStatistic.showSpecific.</w:t>
-            </w:r>
-            <w:r>
-              <w:t>location</w:t>
+              <w:t>serStatistic.showSpecific.location</w:t>
             </w:r>
           </w:p>
         </w:tc>
@@ -8061,11 +8500,6 @@
             </w:tcBorders>
           </w:tcPr>
           <w:p>
-            <w:pPr>
-              <w:rPr>
-                <w:rFonts w:hint="eastAsia"/>
-              </w:rPr>
-            </w:pPr>
             <w:r>
               <w:rPr>
                 <w:rFonts w:hint="eastAsia"/>
@@ -8088,11 +8522,6 @@
             </w:tcBorders>
           </w:tcPr>
           <w:p>
-            <w:pPr>
-              <w:rPr>
-                <w:rFonts w:hint="eastAsia"/>
-              </w:rPr>
-            </w:pPr>
             <w:r>
               <w:rPr>
                 <w:rFonts w:hint="eastAsia"/>
@@ -8119,11 +8548,6 @@
             </w:tcBorders>
           </w:tcPr>
           <w:p>
-            <w:pPr>
-              <w:rPr>
-                <w:rFonts w:hint="eastAsia"/>
-              </w:rPr>
-            </w:pPr>
             <w:r>
               <w:rPr>
                 <w:rFonts w:hint="eastAsia"/>
@@ -8161,11 +8585,6 @@
             </w:tcBorders>
           </w:tcPr>
           <w:p>
-            <w:pPr>
-              <w:rPr>
-                <w:rFonts w:hint="eastAsia"/>
-              </w:rPr>
-            </w:pPr>
             <w:r>
               <w:rPr>
                 <w:rFonts w:hint="eastAsia"/>
@@ -8173,10 +8592,7 @@
               <w:t>UserStatistic.show</w:t>
             </w:r>
             <w:r>
-              <w:t>Specific</w:t>
-            </w:r>
-            <w:r>
-              <w:t>.createTime</w:t>
+              <w:t>Specific.createTime</w:t>
             </w:r>
           </w:p>
         </w:tc>
@@ -8189,11 +8605,6 @@
             </w:tcBorders>
           </w:tcPr>
           <w:p>
-            <w:pPr>
-              <w:rPr>
-                <w:rFonts w:hint="eastAsia"/>
-              </w:rPr>
-            </w:pPr>
             <w:r>
               <w:rPr>
                 <w:rFonts w:hint="eastAsia"/>
@@ -8216,11 +8627,6 @@
             </w:tcBorders>
           </w:tcPr>
           <w:p>
-            <w:pPr>
-              <w:rPr>
-                <w:rFonts w:hint="eastAsia"/>
-              </w:rPr>
-            </w:pPr>
             <w:r>
               <w:rPr>
                 <w:rFonts w:hint="eastAsia"/>
@@ -8228,10 +8634,7 @@
               <w:t>UserStatistic.show</w:t>
             </w:r>
             <w:r>
-              <w:t>Specific</w:t>
-            </w:r>
-            <w:r>
-              <w:t>.repoNum</w:t>
+              <w:t>Specific.repoNum</w:t>
             </w:r>
           </w:p>
         </w:tc>
@@ -8244,11 +8647,6 @@
             </w:tcBorders>
           </w:tcPr>
           <w:p>
-            <w:pPr>
-              <w:rPr>
-                <w:rFonts w:hint="eastAsia"/>
-              </w:rPr>
-            </w:pPr>
             <w:r>
               <w:rPr>
                 <w:rFonts w:hint="eastAsia"/>
@@ -8271,11 +8669,6 @@
             </w:tcBorders>
           </w:tcPr>
           <w:p>
-            <w:pPr>
-              <w:rPr>
-                <w:rFonts w:hint="eastAsia"/>
-              </w:rPr>
-            </w:pPr>
             <w:r>
               <w:rPr>
                 <w:rFonts w:hint="eastAsia"/>
@@ -8283,10 +8676,7 @@
               <w:t>UserStatistic.show</w:t>
             </w:r>
             <w:r>
-              <w:t>Specific</w:t>
-            </w:r>
-            <w:r>
-              <w:t>.gistNum</w:t>
+              <w:t>Specific.gistNum</w:t>
             </w:r>
           </w:p>
         </w:tc>
@@ -8299,11 +8689,6 @@
             </w:tcBorders>
           </w:tcPr>
           <w:p>
-            <w:pPr>
-              <w:rPr>
-                <w:rFonts w:hint="eastAsia"/>
-              </w:rPr>
-            </w:pPr>
             <w:r>
               <w:rPr>
                 <w:rFonts w:hint="eastAsia"/>
@@ -8335,23 +8720,14 @@
             </w:tcBorders>
           </w:tcPr>
           <w:p>
-            <w:pPr>
-              <w:rPr>
-                <w:rFonts w:hint="eastAsia"/>
-              </w:rPr>
-            </w:pPr>
-            <w:r>
-              <w:rPr>
-                <w:rFonts w:hint="eastAsia"/>
-              </w:rPr>
-              <w:lastRenderedPageBreak/>
+            <w:r>
+              <w:rPr>
+                <w:rFonts w:hint="eastAsia"/>
+              </w:rPr>
               <w:t>UserStatistic.show</w:t>
             </w:r>
             <w:r>
-              <w:t>Specific</w:t>
-            </w:r>
-            <w:r>
-              <w:t>.followersNum</w:t>
+              <w:t>Specific.followersNum</w:t>
             </w:r>
           </w:p>
         </w:tc>
@@ -8364,11 +8740,6 @@
             </w:tcBorders>
           </w:tcPr>
           <w:p>
-            <w:pPr>
-              <w:rPr>
-                <w:rFonts w:hint="eastAsia"/>
-              </w:rPr>
-            </w:pPr>
             <w:r>
               <w:rPr>
                 <w:rFonts w:hint="eastAsia"/>
@@ -8400,11 +8771,6 @@
             </w:tcBorders>
           </w:tcPr>
           <w:p>
-            <w:pPr>
-              <w:rPr>
-                <w:rFonts w:hint="eastAsia"/>
-              </w:rPr>
-            </w:pPr>
             <w:r>
               <w:rPr>
                 <w:rFonts w:hint="eastAsia"/>
@@ -8412,10 +8778,7 @@
               <w:t>UserStatistic.show</w:t>
             </w:r>
             <w:r>
-              <w:t>Specific</w:t>
-            </w:r>
-            <w:r>
-              <w:t>.followingNum</w:t>
+              <w:t>Specific.followingNum</w:t>
             </w:r>
           </w:p>
         </w:tc>
@@ -8428,11 +8791,6 @@
             </w:tcBorders>
           </w:tcPr>
           <w:p>
-            <w:pPr>
-              <w:rPr>
-                <w:rFonts w:hint="eastAsia"/>
-              </w:rPr>
-            </w:pPr>
             <w:r>
               <w:rPr>
                 <w:rFonts w:hint="eastAsia"/>
@@ -8463,11 +8821,6 @@
             </w:tcBorders>
           </w:tcPr>
           <w:p>
-            <w:pPr>
-              <w:rPr>
-                <w:rFonts w:hint="eastAsia"/>
-              </w:rPr>
-            </w:pPr>
             <w:r>
               <w:rPr>
                 <w:rFonts w:hint="eastAsia"/>
@@ -8475,10 +8828,7 @@
               <w:t>UserStatistic.show</w:t>
             </w:r>
             <w:r>
-              <w:t>Specific</w:t>
-            </w:r>
-            <w:r>
-              <w:t>.orgUserRepo</w:t>
+              <w:t>Specific.orgUserRepo</w:t>
             </w:r>
           </w:p>
         </w:tc>
@@ -8490,11 +8840,6 @@
             </w:tcBorders>
           </w:tcPr>
           <w:p>
-            <w:pPr>
-              <w:rPr>
-                <w:rFonts w:hint="eastAsia"/>
-              </w:rPr>
-            </w:pPr>
             <w:r>
               <w:rPr>
                 <w:rFonts w:hint="eastAsia"/>
@@ -8563,6 +8908,7 @@
     </w:p>
     <w:p>
       <w:r>
+        <w:lastRenderedPageBreak/>
         <w:t xml:space="preserve">3.2.4.2 </w:t>
       </w:r>
       <w:r>
@@ -8596,11 +8942,6 @@
       </w:r>
     </w:p>
     <w:p>
-      <w:pPr>
-        <w:rPr>
-          <w:rFonts w:hint="eastAsia"/>
-        </w:rPr>
-      </w:pPr>
       <w:r>
         <w:rPr>
           <w:rFonts w:hint="eastAsia"/>
@@ -8641,13 +8982,7 @@
         <w:rPr>
           <w:rFonts w:hint="eastAsia"/>
         </w:rPr>
-        <w:t>——</w:t>
-      </w:r>
-      <w:r>
-        <w:rPr>
-          <w:rFonts w:hint="eastAsia"/>
-        </w:rPr>
-        <w:t>仓库</w:t>
+        <w:t>——仓库</w:t>
       </w:r>
       <w:r>
         <w:t>信息统计</w:t>
@@ -8742,11 +9077,6 @@
             <w:tcW w:w="4148" w:type="dxa"/>
           </w:tcPr>
           <w:p>
-            <w:pPr>
-              <w:rPr>
-                <w:rFonts w:hint="eastAsia"/>
-              </w:rPr>
-            </w:pPr>
             <w:r>
               <w:rPr>
                 <w:rFonts w:hint="eastAsia"/>
@@ -8763,11 +9093,6 @@
             <w:tcW w:w="4148" w:type="dxa"/>
           </w:tcPr>
           <w:p>
-            <w:pPr>
-              <w:rPr>
-                <w:rFonts w:hint="eastAsia"/>
-              </w:rPr>
-            </w:pPr>
             <w:r>
               <w:rPr>
                 <w:rFonts w:hint="eastAsia"/>
@@ -8789,11 +9114,6 @@
             </w:tcBorders>
           </w:tcPr>
           <w:p>
-            <w:pPr>
-              <w:rPr>
-                <w:rFonts w:hint="eastAsia"/>
-              </w:rPr>
-            </w:pPr>
             <w:r>
               <w:t>RepoStatistic.show</w:t>
             </w:r>
@@ -8810,11 +9130,6 @@
             </w:tcBorders>
           </w:tcPr>
           <w:p>
-            <w:pPr>
-              <w:rPr>
-                <w:rFonts w:hint="eastAsia"/>
-              </w:rPr>
-            </w:pPr>
             <w:r>
               <w:rPr>
                 <w:rFonts w:hint="eastAsia"/>
@@ -8881,11 +9196,6 @@
             </w:tcBorders>
           </w:tcPr>
           <w:p>
-            <w:pPr>
-              <w:rPr>
-                <w:rFonts w:hint="eastAsia"/>
-              </w:rPr>
-            </w:pPr>
             <w:r>
               <w:t>Repo</w:t>
             </w:r>
@@ -8908,11 +9218,6 @@
             </w:tcBorders>
           </w:tcPr>
           <w:p>
-            <w:pPr>
-              <w:rPr>
-                <w:rFonts w:hint="eastAsia"/>
-              </w:rPr>
-            </w:pPr>
             <w:r>
               <w:rPr>
                 <w:rFonts w:hint="eastAsia"/>
@@ -8953,11 +9258,6 @@
             </w:tcBorders>
           </w:tcPr>
           <w:p>
-            <w:pPr>
-              <w:rPr>
-                <w:rFonts w:hint="eastAsia"/>
-              </w:rPr>
-            </w:pPr>
             <w:r>
               <w:t>Repo</w:t>
             </w:r>
@@ -8990,11 +9290,6 @@
             </w:tcBorders>
           </w:tcPr>
           <w:p>
-            <w:pPr>
-              <w:rPr>
-                <w:rFonts w:hint="eastAsia"/>
-              </w:rPr>
-            </w:pPr>
             <w:r>
               <w:rPr>
                 <w:rFonts w:hint="eastAsia"/>
@@ -9026,11 +9321,6 @@
             </w:tcBorders>
           </w:tcPr>
           <w:p>
-            <w:pPr>
-              <w:rPr>
-                <w:rFonts w:hint="eastAsia"/>
-              </w:rPr>
-            </w:pPr>
             <w:r>
               <w:t>Repo</w:t>
             </w:r>
@@ -9060,11 +9350,6 @@
             </w:tcBorders>
           </w:tcPr>
           <w:p>
-            <w:pPr>
-              <w:rPr>
-                <w:rFonts w:hint="eastAsia"/>
-              </w:rPr>
-            </w:pPr>
             <w:r>
               <w:rPr>
                 <w:rFonts w:hint="eastAsia"/>
@@ -9096,11 +9381,6 @@
             </w:tcBorders>
           </w:tcPr>
           <w:p>
-            <w:pPr>
-              <w:rPr>
-                <w:rFonts w:hint="eastAsia"/>
-              </w:rPr>
-            </w:pPr>
             <w:r>
               <w:t>Repo</w:t>
             </w:r>
@@ -9111,10 +9391,7 @@
               <w:t>Statistic.show</w:t>
             </w:r>
             <w:r>
-              <w:t>Specific</w:t>
-            </w:r>
-            <w:r>
-              <w:t>.contributorNum</w:t>
+              <w:t>Specific.contributorNum</w:t>
             </w:r>
           </w:p>
         </w:tc>
@@ -9127,11 +9404,6 @@
             </w:tcBorders>
           </w:tcPr>
           <w:p>
-            <w:pPr>
-              <w:rPr>
-                <w:rFonts w:hint="eastAsia"/>
-              </w:rPr>
-            </w:pPr>
             <w:r>
               <w:rPr>
                 <w:rFonts w:hint="eastAsia"/>
@@ -9153,13 +9425,7 @@
             </w:tcBorders>
           </w:tcPr>
           <w:p>
-            <w:pPr>
-              <w:rPr>
-                <w:rFonts w:hint="eastAsia"/>
-              </w:rPr>
-            </w:pPr>
-            <w:r>
-              <w:lastRenderedPageBreak/>
+            <w:r>
               <w:t>Repo</w:t>
             </w:r>
             <w:r>
@@ -9196,11 +9462,6 @@
             </w:tcBorders>
           </w:tcPr>
           <w:p>
-            <w:pPr>
-              <w:rPr>
-                <w:rFonts w:hint="eastAsia"/>
-              </w:rPr>
-            </w:pPr>
             <w:r>
               <w:rPr>
                 <w:rFonts w:hint="eastAsia"/>
@@ -9214,13 +9475,7 @@
         </w:tc>
       </w:tr>
     </w:tbl>
-    <w:p>
-      <w:pPr>
-        <w:rPr>
-          <w:rFonts w:hint="eastAsia"/>
-        </w:rPr>
-      </w:pPr>
-    </w:p>
+    <w:p/>
     <w:p>
       <w:pPr>
         <w:pStyle w:val="3"/>
@@ -9342,6 +9597,7 @@
         <w:rPr>
           <w:rFonts w:hint="eastAsia"/>
         </w:rPr>
+        <w:lastRenderedPageBreak/>
         <w:t>3.</w:t>
       </w:r>
       <w:r>
@@ -10042,6 +10298,7 @@
           <w:rFonts w:hint="eastAsia"/>
           <w:b/>
         </w:rPr>
+        <w:lastRenderedPageBreak/>
         <w:t>DR</w:t>
       </w:r>
       <w:r>
@@ -11676,6 +11933,7 @@
     <w:rsid w:val="002E07E6"/>
     <w:rsid w:val="007E61DD"/>
     <w:rsid w:val="00925114"/>
+    <w:rsid w:val="00DE7C9F"/>
     <w:rsid w:val="00EA0287"/>
   </w:rsids>
   <m:mathPr>
@@ -12432,7 +12690,7 @@
 </file>
 
 <file path=customXml/itemProps2.xml><?xml version="1.0" encoding="utf-8"?>
-<ds:datastoreItem xmlns:ds="http://schemas.openxmlformats.org/officeDocument/2006/customXml" ds:itemID="{DC8785C2-BD8E-43B4-9C81-AE47B6F4C8C2}">
+<ds:datastoreItem xmlns:ds="http://schemas.openxmlformats.org/officeDocument/2006/customXml" ds:itemID="{A8AF3798-22BC-4148-83AE-3EFEA6FA3B86}">
   <ds:schemaRefs>
     <ds:schemaRef ds:uri="http://schemas.openxmlformats.org/officeDocument/2006/bibliography"/>
   </ds:schemaRefs>

</xml_diff>